<commit_message>
Upload document of hydrant piping
</commit_message>
<xml_diff>
--- a/结构柱剪力墙提取V2.0.docx
+++ b/结构柱剪力墙提取V2.0.docx
@@ -1,6 +1,6 @@
 
 <file path=word/document.xml><?xml version="1.0" encoding="utf-8"?>
-<w:document xmlns:wpc="http://schemas.microsoft.com/office/word/2010/wordprocessingCanvas" xmlns:cx="http://schemas.microsoft.com/office/drawing/2014/chartex" xmlns:mc="http://schemas.openxmlformats.org/markup-compatibility/2006" xmlns:o="urn:schemas-microsoft-com:office:office" xmlns:r="http://schemas.openxmlformats.org/officeDocument/2006/relationships" xmlns:m="http://schemas.openxmlformats.org/officeDocument/2006/math" xmlns:v="urn:schemas-microsoft-com:vml" xmlns:wp14="http://schemas.microsoft.com/office/word/2010/wordprocessingDrawing" xmlns:wp="http://schemas.openxmlformats.org/drawingml/2006/wordprocessingDrawing" xmlns:w10="urn:schemas-microsoft-com:office:word" xmlns:w="http://schemas.openxmlformats.org/wordprocessingml/2006/main" xmlns:w14="http://schemas.microsoft.com/office/word/2010/wordml" xmlns:w15="http://schemas.microsoft.com/office/word/2012/wordml" xmlns:w16se="http://schemas.microsoft.com/office/word/2015/wordml/symex" xmlns:wpg="http://schemas.microsoft.com/office/word/2010/wordprocessingGroup" xmlns:wpi="http://schemas.microsoft.com/office/word/2010/wordprocessingInk" xmlns:wne="http://schemas.microsoft.com/office/word/2006/wordml" xmlns:wps="http://schemas.microsoft.com/office/word/2010/wordprocessingShape" mc:Ignorable="w14 w15 w16se wp14">
+<w:document xmlns:wpc="http://schemas.microsoft.com/office/word/2010/wordprocessingCanvas" xmlns:cx="http://schemas.microsoft.com/office/drawing/2014/chartex" xmlns:cx1="http://schemas.microsoft.com/office/drawing/2015/9/8/chartex" xmlns:mc="http://schemas.openxmlformats.org/markup-compatibility/2006" xmlns:o="urn:schemas-microsoft-com:office:office" xmlns:r="http://schemas.openxmlformats.org/officeDocument/2006/relationships" xmlns:m="http://schemas.openxmlformats.org/officeDocument/2006/math" xmlns:v="urn:schemas-microsoft-com:vml" xmlns:wp14="http://schemas.microsoft.com/office/word/2010/wordprocessingDrawing" xmlns:wp="http://schemas.openxmlformats.org/drawingml/2006/wordprocessingDrawing" xmlns:w10="urn:schemas-microsoft-com:office:word" xmlns:w="http://schemas.openxmlformats.org/wordprocessingml/2006/main" xmlns:w14="http://schemas.microsoft.com/office/word/2010/wordml" xmlns:w15="http://schemas.microsoft.com/office/word/2012/wordml" xmlns:w16se="http://schemas.microsoft.com/office/word/2015/wordml/symex" xmlns:wpg="http://schemas.microsoft.com/office/word/2010/wordprocessingGroup" xmlns:wpi="http://schemas.microsoft.com/office/word/2010/wordprocessingInk" xmlns:wne="http://schemas.microsoft.com/office/word/2006/wordml" xmlns:wps="http://schemas.microsoft.com/office/word/2010/wordprocessingShape" mc:Ignorable="w14 w15 w16se wp14">
   <w:body>
     <w:sdt>
       <w:sdtPr>
@@ -565,19 +565,19 @@
         <w:rPr>
           <w:rFonts w:hint="eastAsia"/>
         </w:rPr>
-        <w:t>切出图纸内的竖向构件填充</w:t>
-      </w:r>
-      <w:r>
-        <w:rPr>
-          <w:rFonts w:hint="eastAsia"/>
-        </w:rPr>
-        <w:t>无法区分柱和剪力墙，所以我们首先需要更新提取方式，并且通过以下</w:t>
-      </w:r>
-      <w:r>
-        <w:rPr>
-          <w:rFonts w:hint="eastAsia"/>
-        </w:rPr>
-        <w:t>方法尽量区分出柱（我们算法需要的柱）和剪力墙。</w:t>
+        <w:t>切出图纸内的竖向构件填</w:t>
+      </w:r>
+      <w:r>
+        <w:rPr>
+          <w:rFonts w:hint="eastAsia"/>
+        </w:rPr>
+        <w:t>充无法区分柱和剪力墙，所以我们首先需要更新提取方式，并且通过以下</w:t>
+      </w:r>
+      <w:r>
+        <w:rPr>
+          <w:rFonts w:hint="eastAsia"/>
+        </w:rPr>
+        <w:t>的方法尽量区分出柱（我们算法需要的柱）和剪力墙。</w:t>
       </w:r>
     </w:p>
     <w:p>
@@ -670,8 +670,6 @@
         </w:rPr>
         <w:t>UCS</w:t>
       </w:r>
-      <w:bookmarkStart w:id="2" w:name="_GoBack"/>
-      <w:bookmarkEnd w:id="2"/>
       <w:r>
         <w:rPr>
           <w:rFonts w:hint="eastAsia"/>
@@ -769,7 +767,7 @@
       <w:pPr>
         <w:pStyle w:val="1"/>
       </w:pPr>
-      <w:bookmarkStart w:id="3" w:name="_Toc72854732"/>
+      <w:bookmarkStart w:id="2" w:name="_Toc72854732"/>
       <w:r>
         <w:rPr>
           <w:rFonts w:hint="eastAsia"/>
@@ -782,7 +780,7 @@
         </w:rPr>
         <w:t>提取对象：</w:t>
       </w:r>
-      <w:bookmarkEnd w:id="3"/>
+      <w:bookmarkEnd w:id="2"/>
     </w:p>
     <w:p>
       <w:pPr>
@@ -831,7 +829,7 @@
       <w:pPr>
         <w:pStyle w:val="1"/>
       </w:pPr>
-      <w:bookmarkStart w:id="4" w:name="_Toc72854733"/>
+      <w:bookmarkStart w:id="3" w:name="_Toc72854733"/>
       <w:r>
         <w:rPr>
           <w:rFonts w:hint="eastAsia"/>
@@ -844,7 +842,7 @@
         </w:rPr>
         <w:t>对象特征：</w:t>
       </w:r>
-      <w:bookmarkEnd w:id="4"/>
+      <w:bookmarkEnd w:id="3"/>
     </w:p>
     <w:p>
       <w:pPr>
@@ -932,14 +930,14 @@
       <w:pPr>
         <w:pStyle w:val="1"/>
       </w:pPr>
-      <w:bookmarkStart w:id="5" w:name="_Toc72854734"/>
+      <w:bookmarkStart w:id="4" w:name="_Toc72854734"/>
       <w:r>
         <w:rPr>
           <w:rFonts w:hint="eastAsia"/>
         </w:rPr>
         <w:t>五、填充边界的预处理</w:t>
       </w:r>
-      <w:bookmarkEnd w:id="5"/>
+      <w:bookmarkEnd w:id="4"/>
     </w:p>
     <w:p>
       <w:pPr>
@@ -1038,7 +1036,7 @@
       <w:pPr>
         <w:pStyle w:val="1"/>
       </w:pPr>
-      <w:bookmarkStart w:id="6" w:name="_Toc72854735"/>
+      <w:bookmarkStart w:id="5" w:name="_Toc72854735"/>
       <w:r>
         <w:rPr>
           <w:rFonts w:hint="eastAsia"/>
@@ -1058,7 +1056,7 @@
         </w:rPr>
         <w:t>柱</w:t>
       </w:r>
-      <w:bookmarkEnd w:id="6"/>
+      <w:bookmarkEnd w:id="5"/>
       <w:proofErr w:type="gramEnd"/>
     </w:p>
     <w:p>
@@ -1204,10 +1202,10 @@
         </w:rPr>
         <w:lastRenderedPageBreak/>
         <w:drawing>
-          <wp:inline distT="0" distB="0" distL="0" distR="0" wp14:anchorId="76EAA603" wp14:editId="32C42E0F">
-            <wp:extent cx="6188710" cy="5938520"/>
-            <wp:effectExtent l="0" t="0" r="2540" b="5080"/>
-            <wp:docPr id="9" name="图片 9"/>
+          <wp:inline distT="0" distB="0" distL="0" distR="0" wp14:anchorId="79769511" wp14:editId="2D912453">
+            <wp:extent cx="6188710" cy="6416675"/>
+            <wp:effectExtent l="0" t="0" r="2540" b="3175"/>
+            <wp:docPr id="5" name="图片 5"/>
             <wp:cNvGraphicFramePr>
               <a:graphicFrameLocks xmlns:a="http://schemas.openxmlformats.org/drawingml/2006/main" noChangeAspect="1"/>
             </wp:cNvGraphicFramePr>
@@ -1227,7 +1225,7 @@
                   <pic:spPr>
                     <a:xfrm>
                       <a:off x="0" y="0"/>
-                      <a:ext cx="6188710" cy="5938520"/>
+                      <a:ext cx="6188710" cy="6416675"/>
                     </a:xfrm>
                     <a:prstGeom prst="rect">
                       <a:avLst/>
@@ -1239,6 +1237,8 @@
           </wp:inline>
         </w:drawing>
       </w:r>
+      <w:bookmarkStart w:id="6" w:name="_GoBack"/>
+      <w:bookmarkEnd w:id="6"/>
     </w:p>
     <w:p>
       <w:pPr>
@@ -1315,6 +1315,7 @@
         <w:rPr>
           <w:noProof/>
         </w:rPr>
+        <w:lastRenderedPageBreak/>
         <w:drawing>
           <wp:inline distT="0" distB="0" distL="0" distR="0" wp14:anchorId="2503F0EF" wp14:editId="233EBF3E">
             <wp:extent cx="4591050" cy="342900"/>
@@ -1398,7 +1399,7 @@
 </file>
 
 <file path=word/endnotes.xml><?xml version="1.0" encoding="utf-8"?>
-<w:endnotes xmlns:wpc="http://schemas.microsoft.com/office/word/2010/wordprocessingCanvas" xmlns:cx="http://schemas.microsoft.com/office/drawing/2014/chartex" xmlns:mc="http://schemas.openxmlformats.org/markup-compatibility/2006" xmlns:o="urn:schemas-microsoft-com:office:office" xmlns:r="http://schemas.openxmlformats.org/officeDocument/2006/relationships" xmlns:m="http://schemas.openxmlformats.org/officeDocument/2006/math" xmlns:v="urn:schemas-microsoft-com:vml" xmlns:wp14="http://schemas.microsoft.com/office/word/2010/wordprocessingDrawing" xmlns:wp="http://schemas.openxmlformats.org/drawingml/2006/wordprocessingDrawing" xmlns:w10="urn:schemas-microsoft-com:office:word" xmlns:w="http://schemas.openxmlformats.org/wordprocessingml/2006/main" xmlns:w14="http://schemas.microsoft.com/office/word/2010/wordml" xmlns:w15="http://schemas.microsoft.com/office/word/2012/wordml" xmlns:w16se="http://schemas.microsoft.com/office/word/2015/wordml/symex" xmlns:wpg="http://schemas.microsoft.com/office/word/2010/wordprocessingGroup" xmlns:wpi="http://schemas.microsoft.com/office/word/2010/wordprocessingInk" xmlns:wne="http://schemas.microsoft.com/office/word/2006/wordml" xmlns:wps="http://schemas.microsoft.com/office/word/2010/wordprocessingShape" mc:Ignorable="w14 w15 w16se wp14">
+<w:endnotes xmlns:wpc="http://schemas.microsoft.com/office/word/2010/wordprocessingCanvas" xmlns:cx="http://schemas.microsoft.com/office/drawing/2014/chartex" xmlns:cx1="http://schemas.microsoft.com/office/drawing/2015/9/8/chartex" xmlns:mc="http://schemas.openxmlformats.org/markup-compatibility/2006" xmlns:o="urn:schemas-microsoft-com:office:office" xmlns:r="http://schemas.openxmlformats.org/officeDocument/2006/relationships" xmlns:m="http://schemas.openxmlformats.org/officeDocument/2006/math" xmlns:v="urn:schemas-microsoft-com:vml" xmlns:wp14="http://schemas.microsoft.com/office/word/2010/wordprocessingDrawing" xmlns:wp="http://schemas.openxmlformats.org/drawingml/2006/wordprocessingDrawing" xmlns:w10="urn:schemas-microsoft-com:office:word" xmlns:w="http://schemas.openxmlformats.org/wordprocessingml/2006/main" xmlns:w14="http://schemas.microsoft.com/office/word/2010/wordml" xmlns:w15="http://schemas.microsoft.com/office/word/2012/wordml" xmlns:w16se="http://schemas.microsoft.com/office/word/2015/wordml/symex" xmlns:wpg="http://schemas.microsoft.com/office/word/2010/wordprocessingGroup" xmlns:wpi="http://schemas.microsoft.com/office/word/2010/wordprocessingInk" xmlns:wne="http://schemas.microsoft.com/office/word/2006/wordml" xmlns:wps="http://schemas.microsoft.com/office/word/2010/wordprocessingShape" mc:Ignorable="w14 w15 w16se wp14">
   <w:endnote w:type="separator" w:id="-1">
     <w:p>
       <w:pPr>
@@ -1423,7 +1424,7 @@
 </file>
 
 <file path=word/footer1.xml><?xml version="1.0" encoding="utf-8"?>
-<w:ftr xmlns:wpc="http://schemas.microsoft.com/office/word/2010/wordprocessingCanvas" xmlns:cx="http://schemas.microsoft.com/office/drawing/2014/chartex" xmlns:mc="http://schemas.openxmlformats.org/markup-compatibility/2006" xmlns:o="urn:schemas-microsoft-com:office:office" xmlns:r="http://schemas.openxmlformats.org/officeDocument/2006/relationships" xmlns:m="http://schemas.openxmlformats.org/officeDocument/2006/math" xmlns:v="urn:schemas-microsoft-com:vml" xmlns:wp14="http://schemas.microsoft.com/office/word/2010/wordprocessingDrawing" xmlns:wp="http://schemas.openxmlformats.org/drawingml/2006/wordprocessingDrawing" xmlns:w10="urn:schemas-microsoft-com:office:word" xmlns:w="http://schemas.openxmlformats.org/wordprocessingml/2006/main" xmlns:w14="http://schemas.microsoft.com/office/word/2010/wordml" xmlns:w15="http://schemas.microsoft.com/office/word/2012/wordml" xmlns:w16se="http://schemas.microsoft.com/office/word/2015/wordml/symex" xmlns:wpg="http://schemas.microsoft.com/office/word/2010/wordprocessingGroup" xmlns:wpi="http://schemas.microsoft.com/office/word/2010/wordprocessingInk" xmlns:wne="http://schemas.microsoft.com/office/word/2006/wordml" xmlns:wps="http://schemas.microsoft.com/office/word/2010/wordprocessingShape" mc:Ignorable="w14 w15 w16se wp14">
+<w:ftr xmlns:wpc="http://schemas.microsoft.com/office/word/2010/wordprocessingCanvas" xmlns:cx="http://schemas.microsoft.com/office/drawing/2014/chartex" xmlns:cx1="http://schemas.microsoft.com/office/drawing/2015/9/8/chartex" xmlns:mc="http://schemas.openxmlformats.org/markup-compatibility/2006" xmlns:o="urn:schemas-microsoft-com:office:office" xmlns:r="http://schemas.openxmlformats.org/officeDocument/2006/relationships" xmlns:m="http://schemas.openxmlformats.org/officeDocument/2006/math" xmlns:v="urn:schemas-microsoft-com:vml" xmlns:wp14="http://schemas.microsoft.com/office/word/2010/wordprocessingDrawing" xmlns:wp="http://schemas.openxmlformats.org/drawingml/2006/wordprocessingDrawing" xmlns:w10="urn:schemas-microsoft-com:office:word" xmlns:w="http://schemas.openxmlformats.org/wordprocessingml/2006/main" xmlns:w14="http://schemas.microsoft.com/office/word/2010/wordml" xmlns:w15="http://schemas.microsoft.com/office/word/2012/wordml" xmlns:w16se="http://schemas.microsoft.com/office/word/2015/wordml/symex" xmlns:wpg="http://schemas.microsoft.com/office/word/2010/wordprocessingGroup" xmlns:wpi="http://schemas.microsoft.com/office/word/2010/wordprocessingInk" xmlns:wne="http://schemas.microsoft.com/office/word/2006/wordml" xmlns:wps="http://schemas.microsoft.com/office/word/2010/wordprocessingShape" mc:Ignorable="w14 w15 w16se wp14">
   <w:p>
     <w:pPr>
       <w:pStyle w:val="a6"/>
@@ -1434,7 +1435,7 @@
 </file>
 
 <file path=word/footer2.xml><?xml version="1.0" encoding="utf-8"?>
-<w:ftr xmlns:wpc="http://schemas.microsoft.com/office/word/2010/wordprocessingCanvas" xmlns:cx="http://schemas.microsoft.com/office/drawing/2014/chartex" xmlns:mc="http://schemas.openxmlformats.org/markup-compatibility/2006" xmlns:o="urn:schemas-microsoft-com:office:office" xmlns:r="http://schemas.openxmlformats.org/officeDocument/2006/relationships" xmlns:m="http://schemas.openxmlformats.org/officeDocument/2006/math" xmlns:v="urn:schemas-microsoft-com:vml" xmlns:wp14="http://schemas.microsoft.com/office/word/2010/wordprocessingDrawing" xmlns:wp="http://schemas.openxmlformats.org/drawingml/2006/wordprocessingDrawing" xmlns:w10="urn:schemas-microsoft-com:office:word" xmlns:w="http://schemas.openxmlformats.org/wordprocessingml/2006/main" xmlns:w14="http://schemas.microsoft.com/office/word/2010/wordml" xmlns:w15="http://schemas.microsoft.com/office/word/2012/wordml" xmlns:w16se="http://schemas.microsoft.com/office/word/2015/wordml/symex" xmlns:wpg="http://schemas.microsoft.com/office/word/2010/wordprocessingGroup" xmlns:wpi="http://schemas.microsoft.com/office/word/2010/wordprocessingInk" xmlns:wne="http://schemas.microsoft.com/office/word/2006/wordml" xmlns:wps="http://schemas.microsoft.com/office/word/2010/wordprocessingShape" mc:Ignorable="w14 w15 w16se wp14">
+<w:ftr xmlns:wpc="http://schemas.microsoft.com/office/word/2010/wordprocessingCanvas" xmlns:cx="http://schemas.microsoft.com/office/drawing/2014/chartex" xmlns:cx1="http://schemas.microsoft.com/office/drawing/2015/9/8/chartex" xmlns:mc="http://schemas.openxmlformats.org/markup-compatibility/2006" xmlns:o="urn:schemas-microsoft-com:office:office" xmlns:r="http://schemas.openxmlformats.org/officeDocument/2006/relationships" xmlns:m="http://schemas.openxmlformats.org/officeDocument/2006/math" xmlns:v="urn:schemas-microsoft-com:vml" xmlns:wp14="http://schemas.microsoft.com/office/word/2010/wordprocessingDrawing" xmlns:wp="http://schemas.openxmlformats.org/drawingml/2006/wordprocessingDrawing" xmlns:w10="urn:schemas-microsoft-com:office:word" xmlns:w="http://schemas.openxmlformats.org/wordprocessingml/2006/main" xmlns:w14="http://schemas.microsoft.com/office/word/2010/wordml" xmlns:w15="http://schemas.microsoft.com/office/word/2012/wordml" xmlns:w16se="http://schemas.microsoft.com/office/word/2015/wordml/symex" xmlns:wpg="http://schemas.microsoft.com/office/word/2010/wordprocessingGroup" xmlns:wpi="http://schemas.microsoft.com/office/word/2010/wordprocessingInk" xmlns:wne="http://schemas.microsoft.com/office/word/2006/wordml" xmlns:wps="http://schemas.microsoft.com/office/word/2010/wordprocessingShape" mc:Ignorable="w14 w15 w16se wp14">
   <w:p>
     <w:pPr>
       <w:pStyle w:val="a6"/>
@@ -1445,7 +1446,7 @@
 </file>
 
 <file path=word/footer3.xml><?xml version="1.0" encoding="utf-8"?>
-<w:ftr xmlns:wpc="http://schemas.microsoft.com/office/word/2010/wordprocessingCanvas" xmlns:cx="http://schemas.microsoft.com/office/drawing/2014/chartex" xmlns:mc="http://schemas.openxmlformats.org/markup-compatibility/2006" xmlns:o="urn:schemas-microsoft-com:office:office" xmlns:r="http://schemas.openxmlformats.org/officeDocument/2006/relationships" xmlns:m="http://schemas.openxmlformats.org/officeDocument/2006/math" xmlns:v="urn:schemas-microsoft-com:vml" xmlns:wp14="http://schemas.microsoft.com/office/word/2010/wordprocessingDrawing" xmlns:wp="http://schemas.openxmlformats.org/drawingml/2006/wordprocessingDrawing" xmlns:w10="urn:schemas-microsoft-com:office:word" xmlns:w="http://schemas.openxmlformats.org/wordprocessingml/2006/main" xmlns:w14="http://schemas.microsoft.com/office/word/2010/wordml" xmlns:w15="http://schemas.microsoft.com/office/word/2012/wordml" xmlns:w16se="http://schemas.microsoft.com/office/word/2015/wordml/symex" xmlns:wpg="http://schemas.microsoft.com/office/word/2010/wordprocessingGroup" xmlns:wpi="http://schemas.microsoft.com/office/word/2010/wordprocessingInk" xmlns:wne="http://schemas.microsoft.com/office/word/2006/wordml" xmlns:wps="http://schemas.microsoft.com/office/word/2010/wordprocessingShape" mc:Ignorable="w14 w15 w16se wp14">
+<w:ftr xmlns:wpc="http://schemas.microsoft.com/office/word/2010/wordprocessingCanvas" xmlns:cx="http://schemas.microsoft.com/office/drawing/2014/chartex" xmlns:cx1="http://schemas.microsoft.com/office/drawing/2015/9/8/chartex" xmlns:mc="http://schemas.openxmlformats.org/markup-compatibility/2006" xmlns:o="urn:schemas-microsoft-com:office:office" xmlns:r="http://schemas.openxmlformats.org/officeDocument/2006/relationships" xmlns:m="http://schemas.openxmlformats.org/officeDocument/2006/math" xmlns:v="urn:schemas-microsoft-com:vml" xmlns:wp14="http://schemas.microsoft.com/office/word/2010/wordprocessingDrawing" xmlns:wp="http://schemas.openxmlformats.org/drawingml/2006/wordprocessingDrawing" xmlns:w10="urn:schemas-microsoft-com:office:word" xmlns:w="http://schemas.openxmlformats.org/wordprocessingml/2006/main" xmlns:w14="http://schemas.microsoft.com/office/word/2010/wordml" xmlns:w15="http://schemas.microsoft.com/office/word/2012/wordml" xmlns:w16se="http://schemas.microsoft.com/office/word/2015/wordml/symex" xmlns:wpg="http://schemas.microsoft.com/office/word/2010/wordprocessingGroup" xmlns:wpi="http://schemas.microsoft.com/office/word/2010/wordprocessingInk" xmlns:wne="http://schemas.microsoft.com/office/word/2006/wordml" xmlns:wps="http://schemas.microsoft.com/office/word/2010/wordprocessingShape" mc:Ignorable="w14 w15 w16se wp14">
   <w:p>
     <w:pPr>
       <w:pStyle w:val="a6"/>
@@ -1456,7 +1457,7 @@
 </file>
 
 <file path=word/footnotes.xml><?xml version="1.0" encoding="utf-8"?>
-<w:footnotes xmlns:wpc="http://schemas.microsoft.com/office/word/2010/wordprocessingCanvas" xmlns:cx="http://schemas.microsoft.com/office/drawing/2014/chartex" xmlns:mc="http://schemas.openxmlformats.org/markup-compatibility/2006" xmlns:o="urn:schemas-microsoft-com:office:office" xmlns:r="http://schemas.openxmlformats.org/officeDocument/2006/relationships" xmlns:m="http://schemas.openxmlformats.org/officeDocument/2006/math" xmlns:v="urn:schemas-microsoft-com:vml" xmlns:wp14="http://schemas.microsoft.com/office/word/2010/wordprocessingDrawing" xmlns:wp="http://schemas.openxmlformats.org/drawingml/2006/wordprocessingDrawing" xmlns:w10="urn:schemas-microsoft-com:office:word" xmlns:w="http://schemas.openxmlformats.org/wordprocessingml/2006/main" xmlns:w14="http://schemas.microsoft.com/office/word/2010/wordml" xmlns:w15="http://schemas.microsoft.com/office/word/2012/wordml" xmlns:w16se="http://schemas.microsoft.com/office/word/2015/wordml/symex" xmlns:wpg="http://schemas.microsoft.com/office/word/2010/wordprocessingGroup" xmlns:wpi="http://schemas.microsoft.com/office/word/2010/wordprocessingInk" xmlns:wne="http://schemas.microsoft.com/office/word/2006/wordml" xmlns:wps="http://schemas.microsoft.com/office/word/2010/wordprocessingShape" mc:Ignorable="w14 w15 w16se wp14">
+<w:footnotes xmlns:wpc="http://schemas.microsoft.com/office/word/2010/wordprocessingCanvas" xmlns:cx="http://schemas.microsoft.com/office/drawing/2014/chartex" xmlns:cx1="http://schemas.microsoft.com/office/drawing/2015/9/8/chartex" xmlns:mc="http://schemas.openxmlformats.org/markup-compatibility/2006" xmlns:o="urn:schemas-microsoft-com:office:office" xmlns:r="http://schemas.openxmlformats.org/officeDocument/2006/relationships" xmlns:m="http://schemas.openxmlformats.org/officeDocument/2006/math" xmlns:v="urn:schemas-microsoft-com:vml" xmlns:wp14="http://schemas.microsoft.com/office/word/2010/wordprocessingDrawing" xmlns:wp="http://schemas.openxmlformats.org/drawingml/2006/wordprocessingDrawing" xmlns:w10="urn:schemas-microsoft-com:office:word" xmlns:w="http://schemas.openxmlformats.org/wordprocessingml/2006/main" xmlns:w14="http://schemas.microsoft.com/office/word/2010/wordml" xmlns:w15="http://schemas.microsoft.com/office/word/2012/wordml" xmlns:w16se="http://schemas.microsoft.com/office/word/2015/wordml/symex" xmlns:wpg="http://schemas.microsoft.com/office/word/2010/wordprocessingGroup" xmlns:wpi="http://schemas.microsoft.com/office/word/2010/wordprocessingInk" xmlns:wne="http://schemas.microsoft.com/office/word/2006/wordml" xmlns:wps="http://schemas.microsoft.com/office/word/2010/wordprocessingShape" mc:Ignorable="w14 w15 w16se wp14">
   <w:footnote w:type="separator" w:id="-1">
     <w:p>
       <w:pPr>
@@ -1481,7 +1482,7 @@
 </file>
 
 <file path=word/header1.xml><?xml version="1.0" encoding="utf-8"?>
-<w:hdr xmlns:wpc="http://schemas.microsoft.com/office/word/2010/wordprocessingCanvas" xmlns:cx="http://schemas.microsoft.com/office/drawing/2014/chartex" xmlns:mc="http://schemas.openxmlformats.org/markup-compatibility/2006" xmlns:o="urn:schemas-microsoft-com:office:office" xmlns:r="http://schemas.openxmlformats.org/officeDocument/2006/relationships" xmlns:m="http://schemas.openxmlformats.org/officeDocument/2006/math" xmlns:v="urn:schemas-microsoft-com:vml" xmlns:wp14="http://schemas.microsoft.com/office/word/2010/wordprocessingDrawing" xmlns:wp="http://schemas.openxmlformats.org/drawingml/2006/wordprocessingDrawing" xmlns:w10="urn:schemas-microsoft-com:office:word" xmlns:w="http://schemas.openxmlformats.org/wordprocessingml/2006/main" xmlns:w14="http://schemas.microsoft.com/office/word/2010/wordml" xmlns:w15="http://schemas.microsoft.com/office/word/2012/wordml" xmlns:w16se="http://schemas.microsoft.com/office/word/2015/wordml/symex" xmlns:wpg="http://schemas.microsoft.com/office/word/2010/wordprocessingGroup" xmlns:wpi="http://schemas.microsoft.com/office/word/2010/wordprocessingInk" xmlns:wne="http://schemas.microsoft.com/office/word/2006/wordml" xmlns:wps="http://schemas.microsoft.com/office/word/2010/wordprocessingShape" mc:Ignorable="w14 w15 w16se wp14">
+<w:hdr xmlns:wpc="http://schemas.microsoft.com/office/word/2010/wordprocessingCanvas" xmlns:cx="http://schemas.microsoft.com/office/drawing/2014/chartex" xmlns:cx1="http://schemas.microsoft.com/office/drawing/2015/9/8/chartex" xmlns:mc="http://schemas.openxmlformats.org/markup-compatibility/2006" xmlns:o="urn:schemas-microsoft-com:office:office" xmlns:r="http://schemas.openxmlformats.org/officeDocument/2006/relationships" xmlns:m="http://schemas.openxmlformats.org/officeDocument/2006/math" xmlns:v="urn:schemas-microsoft-com:vml" xmlns:wp14="http://schemas.microsoft.com/office/word/2010/wordprocessingDrawing" xmlns:wp="http://schemas.openxmlformats.org/drawingml/2006/wordprocessingDrawing" xmlns:w10="urn:schemas-microsoft-com:office:word" xmlns:w="http://schemas.openxmlformats.org/wordprocessingml/2006/main" xmlns:w14="http://schemas.microsoft.com/office/word/2010/wordml" xmlns:w15="http://schemas.microsoft.com/office/word/2012/wordml" xmlns:w16se="http://schemas.microsoft.com/office/word/2015/wordml/symex" xmlns:wpg="http://schemas.microsoft.com/office/word/2010/wordprocessingGroup" xmlns:wpi="http://schemas.microsoft.com/office/word/2010/wordprocessingInk" xmlns:wne="http://schemas.microsoft.com/office/word/2006/wordml" xmlns:wps="http://schemas.microsoft.com/office/word/2010/wordprocessingShape" mc:Ignorable="w14 w15 w16se wp14">
   <w:p>
     <w:pPr>
       <w:pStyle w:val="a4"/>
@@ -1492,7 +1493,7 @@
 </file>
 
 <file path=word/header2.xml><?xml version="1.0" encoding="utf-8"?>
-<w:hdr xmlns:wpc="http://schemas.microsoft.com/office/word/2010/wordprocessingCanvas" xmlns:cx="http://schemas.microsoft.com/office/drawing/2014/chartex" xmlns:mc="http://schemas.openxmlformats.org/markup-compatibility/2006" xmlns:o="urn:schemas-microsoft-com:office:office" xmlns:r="http://schemas.openxmlformats.org/officeDocument/2006/relationships" xmlns:m="http://schemas.openxmlformats.org/officeDocument/2006/math" xmlns:v="urn:schemas-microsoft-com:vml" xmlns:wp14="http://schemas.microsoft.com/office/word/2010/wordprocessingDrawing" xmlns:wp="http://schemas.openxmlformats.org/drawingml/2006/wordprocessingDrawing" xmlns:w10="urn:schemas-microsoft-com:office:word" xmlns:w="http://schemas.openxmlformats.org/wordprocessingml/2006/main" xmlns:w14="http://schemas.microsoft.com/office/word/2010/wordml" xmlns:w15="http://schemas.microsoft.com/office/word/2012/wordml" xmlns:w16se="http://schemas.microsoft.com/office/word/2015/wordml/symex" xmlns:wpg="http://schemas.microsoft.com/office/word/2010/wordprocessingGroup" xmlns:wpi="http://schemas.microsoft.com/office/word/2010/wordprocessingInk" xmlns:wne="http://schemas.microsoft.com/office/word/2006/wordml" xmlns:wps="http://schemas.microsoft.com/office/word/2010/wordprocessingShape" mc:Ignorable="w14 w15 w16se wp14">
+<w:hdr xmlns:wpc="http://schemas.microsoft.com/office/word/2010/wordprocessingCanvas" xmlns:cx="http://schemas.microsoft.com/office/drawing/2014/chartex" xmlns:cx1="http://schemas.microsoft.com/office/drawing/2015/9/8/chartex" xmlns:mc="http://schemas.openxmlformats.org/markup-compatibility/2006" xmlns:o="urn:schemas-microsoft-com:office:office" xmlns:r="http://schemas.openxmlformats.org/officeDocument/2006/relationships" xmlns:m="http://schemas.openxmlformats.org/officeDocument/2006/math" xmlns:v="urn:schemas-microsoft-com:vml" xmlns:wp14="http://schemas.microsoft.com/office/word/2010/wordprocessingDrawing" xmlns:wp="http://schemas.openxmlformats.org/drawingml/2006/wordprocessingDrawing" xmlns:w10="urn:schemas-microsoft-com:office:word" xmlns:w="http://schemas.openxmlformats.org/wordprocessingml/2006/main" xmlns:w14="http://schemas.microsoft.com/office/word/2010/wordml" xmlns:w15="http://schemas.microsoft.com/office/word/2012/wordml" xmlns:w16se="http://schemas.microsoft.com/office/word/2015/wordml/symex" xmlns:wpg="http://schemas.microsoft.com/office/word/2010/wordprocessingGroup" xmlns:wpi="http://schemas.microsoft.com/office/word/2010/wordprocessingInk" xmlns:wne="http://schemas.microsoft.com/office/word/2006/wordml" xmlns:wps="http://schemas.microsoft.com/office/word/2010/wordprocessingShape" mc:Ignorable="w14 w15 w16se wp14">
   <w:p>
     <w:pPr>
       <w:pStyle w:val="a4"/>
@@ -1503,7 +1504,7 @@
 </file>
 
 <file path=word/header3.xml><?xml version="1.0" encoding="utf-8"?>
-<w:hdr xmlns:wpc="http://schemas.microsoft.com/office/word/2010/wordprocessingCanvas" xmlns:cx="http://schemas.microsoft.com/office/drawing/2014/chartex" xmlns:mc="http://schemas.openxmlformats.org/markup-compatibility/2006" xmlns:o="urn:schemas-microsoft-com:office:office" xmlns:r="http://schemas.openxmlformats.org/officeDocument/2006/relationships" xmlns:m="http://schemas.openxmlformats.org/officeDocument/2006/math" xmlns:v="urn:schemas-microsoft-com:vml" xmlns:wp14="http://schemas.microsoft.com/office/word/2010/wordprocessingDrawing" xmlns:wp="http://schemas.openxmlformats.org/drawingml/2006/wordprocessingDrawing" xmlns:w10="urn:schemas-microsoft-com:office:word" xmlns:w="http://schemas.openxmlformats.org/wordprocessingml/2006/main" xmlns:w14="http://schemas.microsoft.com/office/word/2010/wordml" xmlns:w15="http://schemas.microsoft.com/office/word/2012/wordml" xmlns:w16se="http://schemas.microsoft.com/office/word/2015/wordml/symex" xmlns:wpg="http://schemas.microsoft.com/office/word/2010/wordprocessingGroup" xmlns:wpi="http://schemas.microsoft.com/office/word/2010/wordprocessingInk" xmlns:wne="http://schemas.microsoft.com/office/word/2006/wordml" xmlns:wps="http://schemas.microsoft.com/office/word/2010/wordprocessingShape" mc:Ignorable="w14 w15 w16se wp14">
+<w:hdr xmlns:wpc="http://schemas.microsoft.com/office/word/2010/wordprocessingCanvas" xmlns:cx="http://schemas.microsoft.com/office/drawing/2014/chartex" xmlns:cx1="http://schemas.microsoft.com/office/drawing/2015/9/8/chartex" xmlns:mc="http://schemas.openxmlformats.org/markup-compatibility/2006" xmlns:o="urn:schemas-microsoft-com:office:office" xmlns:r="http://schemas.openxmlformats.org/officeDocument/2006/relationships" xmlns:m="http://schemas.openxmlformats.org/officeDocument/2006/math" xmlns:v="urn:schemas-microsoft-com:vml" xmlns:wp14="http://schemas.microsoft.com/office/word/2010/wordprocessingDrawing" xmlns:wp="http://schemas.openxmlformats.org/drawingml/2006/wordprocessingDrawing" xmlns:w10="urn:schemas-microsoft-com:office:word" xmlns:w="http://schemas.openxmlformats.org/wordprocessingml/2006/main" xmlns:w14="http://schemas.microsoft.com/office/word/2010/wordml" xmlns:w15="http://schemas.microsoft.com/office/word/2012/wordml" xmlns:w16se="http://schemas.microsoft.com/office/word/2015/wordml/symex" xmlns:wpg="http://schemas.microsoft.com/office/word/2010/wordprocessingGroup" xmlns:wpi="http://schemas.microsoft.com/office/word/2010/wordprocessingInk" xmlns:wne="http://schemas.microsoft.com/office/word/2006/wordml" xmlns:wps="http://schemas.microsoft.com/office/word/2010/wordprocessingShape" mc:Ignorable="w14 w15 w16se wp14">
   <w:p>
     <w:pPr>
       <w:pStyle w:val="a4"/>
@@ -1514,7 +1515,7 @@
 </file>
 
 <file path=word/numbering.xml><?xml version="1.0" encoding="utf-8"?>
-<w:numbering xmlns:wpc="http://schemas.microsoft.com/office/word/2010/wordprocessingCanvas" xmlns:cx="http://schemas.microsoft.com/office/drawing/2014/chartex" xmlns:mc="http://schemas.openxmlformats.org/markup-compatibility/2006" xmlns:o="urn:schemas-microsoft-com:office:office" xmlns:r="http://schemas.openxmlformats.org/officeDocument/2006/relationships" xmlns:m="http://schemas.openxmlformats.org/officeDocument/2006/math" xmlns:v="urn:schemas-microsoft-com:vml" xmlns:wp14="http://schemas.microsoft.com/office/word/2010/wordprocessingDrawing" xmlns:wp="http://schemas.openxmlformats.org/drawingml/2006/wordprocessingDrawing" xmlns:w10="urn:schemas-microsoft-com:office:word" xmlns:w="http://schemas.openxmlformats.org/wordprocessingml/2006/main" xmlns:w14="http://schemas.microsoft.com/office/word/2010/wordml" xmlns:w15="http://schemas.microsoft.com/office/word/2012/wordml" xmlns:w16se="http://schemas.microsoft.com/office/word/2015/wordml/symex" xmlns:wpg="http://schemas.microsoft.com/office/word/2010/wordprocessingGroup" xmlns:wpi="http://schemas.microsoft.com/office/word/2010/wordprocessingInk" xmlns:wne="http://schemas.microsoft.com/office/word/2006/wordml" xmlns:wps="http://schemas.microsoft.com/office/word/2010/wordprocessingShape" mc:Ignorable="w14 w15 w16se wp14">
+<w:numbering xmlns:wpc="http://schemas.microsoft.com/office/word/2010/wordprocessingCanvas" xmlns:cx="http://schemas.microsoft.com/office/drawing/2014/chartex" xmlns:cx1="http://schemas.microsoft.com/office/drawing/2015/9/8/chartex" xmlns:mc="http://schemas.openxmlformats.org/markup-compatibility/2006" xmlns:o="urn:schemas-microsoft-com:office:office" xmlns:r="http://schemas.openxmlformats.org/officeDocument/2006/relationships" xmlns:m="http://schemas.openxmlformats.org/officeDocument/2006/math" xmlns:v="urn:schemas-microsoft-com:vml" xmlns:wp14="http://schemas.microsoft.com/office/word/2010/wordprocessingDrawing" xmlns:wp="http://schemas.openxmlformats.org/drawingml/2006/wordprocessingDrawing" xmlns:w10="urn:schemas-microsoft-com:office:word" xmlns:w="http://schemas.openxmlformats.org/wordprocessingml/2006/main" xmlns:w14="http://schemas.microsoft.com/office/word/2010/wordml" xmlns:w15="http://schemas.microsoft.com/office/word/2012/wordml" xmlns:w16se="http://schemas.microsoft.com/office/word/2015/wordml/symex" xmlns:wpg="http://schemas.microsoft.com/office/word/2010/wordprocessingGroup" xmlns:wpi="http://schemas.microsoft.com/office/word/2010/wordprocessingInk" xmlns:wne="http://schemas.microsoft.com/office/word/2006/wordml" xmlns:wps="http://schemas.microsoft.com/office/word/2010/wordprocessingShape" mc:Ignorable="w14 w15 w16se wp14">
   <w:abstractNum w:abstractNumId="0" w15:restartNumberingAfterBreak="0">
     <w:nsid w:val="01096F8D"/>
     <w:multiLevelType w:val="hybridMultilevel"/>
@@ -7136,7 +7137,7 @@
 </file>
 
 <file path=customXml/itemProps1.xml><?xml version="1.0" encoding="utf-8"?>
-<ds:datastoreItem xmlns:ds="http://schemas.openxmlformats.org/officeDocument/2006/customXml" ds:itemID="{C8F70550-C10E-4098-BB24-02A0F17DD243}">
+<ds:datastoreItem xmlns:ds="http://schemas.openxmlformats.org/officeDocument/2006/customXml" ds:itemID="{DFD95FF2-1C02-4504-BD0E-1DDF38A8FE82}">
   <ds:schemaRefs>
     <ds:schemaRef ds:uri="http://schemas.openxmlformats.org/officeDocument/2006/bibliography"/>
   </ds:schemaRefs>

</xml_diff>